<commit_message>
añadido requisito que faltaba por marcar
</commit_message>
<xml_diff>
--- a/reports/C3/Group/00 - Requirements - Group.docx
+++ b/reports/C3/Group/00 - Requirements - Group.docx
@@ -549,7 +549,15 @@
             </w:tcMar>
           </w:tcPr>
           <w:p>
+            <w:pPr>
+              <w:rPr>
+                <w:lang w:val="es-ES"/>
+              </w:rPr>
+            </w:pPr>
             <w:r>
+              <w:rPr>
+                <w:lang w:val="es-ES"/>
+              </w:rPr>
               <w:t>Student #2</w:t>
             </w:r>
           </w:p>
@@ -1066,7 +1074,15 @@
             </w:tcMar>
           </w:tcPr>
           <w:p>
+            <w:pPr>
+              <w:rPr>
+                <w:lang w:val="es-ES"/>
+              </w:rPr>
+            </w:pPr>
             <w:r>
+              <w:rPr>
+                <w:lang w:val="es-ES"/>
+              </w:rPr>
               <w:t>Student #4</w:t>
             </w:r>
           </w:p>
@@ -2279,13 +2295,26 @@
       <w:bookmarkStart w:id="5" w:name="OLE_LINK1"/>
       <w:bookmarkStart w:id="6" w:name="OLE_LINK2"/>
       <w:r>
-        <w:t>(pattern " ^\+?\d{</w:t>
-      </w:r>
+        <w:t>(pattern " ^\</w:t>
+      </w:r>
+      <w:proofErr w:type="gramStart"/>
+      <w:r>
+        <w:t>+?\d{</w:t>
+      </w:r>
+      <w:proofErr w:type="gramEnd"/>
       <w:r>
         <w:t>6</w:t>
       </w:r>
       <w:r>
-        <w:t>,15}$")</w:t>
+        <w:t>,</w:t>
+      </w:r>
+      <w:proofErr w:type="gramStart"/>
+      <w:r>
+        <w:t>15}$</w:t>
+      </w:r>
+      <w:proofErr w:type="gramEnd"/>
+      <w:r>
+        <w:t>")</w:t>
       </w:r>
       <w:bookmarkEnd w:id="5"/>
       <w:bookmarkEnd w:id="6"/>
@@ -2469,13 +2498,26 @@
         <w:t xml:space="preserve"> </w:t>
       </w:r>
       <w:r>
-        <w:t>"^\+?\d{</w:t>
-      </w:r>
+        <w:t>"^\</w:t>
+      </w:r>
+      <w:proofErr w:type="gramStart"/>
+      <w:r>
+        <w:t>+?\d{</w:t>
+      </w:r>
+      <w:proofErr w:type="gramEnd"/>
       <w:r>
         <w:t>6</w:t>
       </w:r>
       <w:r>
-        <w:t>,15}$").</w:t>
+        <w:t>,</w:t>
+      </w:r>
+      <w:proofErr w:type="gramStart"/>
+      <w:r>
+        <w:t>15}$</w:t>
+      </w:r>
+      <w:proofErr w:type="gramEnd"/>
+      <w:r>
+        <w:t>").</w:t>
       </w:r>
     </w:p>
     <w:p>
@@ -4977,7 +5019,13 @@
         </w:sdtPr>
         <w:sdtContent>
           <w:r>
-            <w:t xml:space="preserve">    </w:t>
+            <w:t xml:space="preserve">   </w:t>
+          </w:r>
+          <w:r>
+            <w:t>X</w:t>
+          </w:r>
+          <w:r>
+            <w:t xml:space="preserve"> </w:t>
           </w:r>
         </w:sdtContent>
       </w:sdt>
@@ -7432,7 +7480,31 @@
         <w:t xml:space="preserve"> by removing any punctuation between consecutive letters</w:t>
       </w:r>
       <w:r>
-        <w:t xml:space="preserve"> (e.g., "S.E.X", "H:A:R:D C:O:R:E", or "V*I:AG!$R-A")</w:t>
+        <w:t xml:space="preserve"> (e.g., "S.E.X", "</w:t>
+      </w:r>
+      <w:proofErr w:type="gramStart"/>
+      <w:r>
+        <w:t>H:A</w:t>
+      </w:r>
+      <w:proofErr w:type="gramEnd"/>
+      <w:r>
+        <w:t>:R:D C</w:t>
+      </w:r>
+      <w:proofErr w:type="gramStart"/>
+      <w:r>
+        <w:t>:O:R</w:t>
+      </w:r>
+      <w:proofErr w:type="gramEnd"/>
+      <w:r>
+        <w:t>:E", or "V*I:</w:t>
+      </w:r>
+      <w:proofErr w:type="gramStart"/>
+      <w:r>
+        <w:t>AG!$</w:t>
+      </w:r>
+      <w:proofErr w:type="gramEnd"/>
+      <w:r>
+        <w:t>R-A")</w:t>
       </w:r>
       <w:r>
         <w:t xml:space="preserve">. </w:t>
@@ -7506,6 +7578,7 @@
         </w:rPr>
         <w:t xml:space="preserve">* </w:t>
       </w:r>
+      <w:proofErr w:type="gramStart"/>
       <w:r>
         <w:t>M</w:t>
       </w:r>
@@ -7515,9 +7588,11 @@
       <w:r>
         <w:t>i</w:t>
       </w:r>
+      <w:proofErr w:type="gramEnd"/>
       <w:r>
         <w:t>:</w:t>
       </w:r>
+      <w:proofErr w:type="gramStart"/>
       <w:r>
         <w:t>L</w:t>
       </w:r>
@@ -7527,12 +7602,14 @@
       <w:r>
         <w:t>L</w:t>
       </w:r>
+      <w:proofErr w:type="gramEnd"/>
       <w:r>
         <w:t>:</w:t>
       </w:r>
       <w:r>
         <w:t>i</w:t>
       </w:r>
+      <w:proofErr w:type="gramStart"/>
       <w:r>
         <w:t>:</w:t>
       </w:r>
@@ -7543,7 +7620,11 @@
         <w:t>:</w:t>
       </w:r>
       <w:r>
-        <w:t>n”</w:t>
+        <w:t>n</w:t>
+      </w:r>
+      <w:proofErr w:type="gramEnd"/>
+      <w:r>
+        <w:t>”</w:t>
       </w:r>
       <w:r>
         <w:t>,</w:t>
@@ -11911,6 +11992,7 @@
     <w:rsid w:val="00802250"/>
     <w:rsid w:val="0082287A"/>
     <w:rsid w:val="00835DCF"/>
+    <w:rsid w:val="00846AD6"/>
     <w:rsid w:val="008B1087"/>
     <w:rsid w:val="008B2B2C"/>
     <w:rsid w:val="008E4C14"/>
@@ -11918,6 +12000,7 @@
     <w:rsid w:val="0093034B"/>
     <w:rsid w:val="00946AA5"/>
     <w:rsid w:val="00953D97"/>
+    <w:rsid w:val="00964F42"/>
     <w:rsid w:val="0099007A"/>
     <w:rsid w:val="009E4441"/>
     <w:rsid w:val="009F61B1"/>
@@ -11949,6 +12032,7 @@
     <w:rsid w:val="00D9098F"/>
     <w:rsid w:val="00E25325"/>
     <w:rsid w:val="00E56F46"/>
+    <w:rsid w:val="00E66005"/>
     <w:rsid w:val="00E869EA"/>
     <w:rsid w:val="00E87F32"/>
     <w:rsid w:val="00E9745E"/>
@@ -12441,68 +12525,12 @@
     <w:name w:val="70BE6E77FEC241639CD9227E89E64B7B"/>
     <w:rsid w:val="006B2BEC"/>
   </w:style>
-  <w:style w:type="paragraph" w:customStyle="1" w:styleId="6F786DCD649A47158871CD1D613BC7CC">
-    <w:name w:val="6F786DCD649A47158871CD1D613BC7CC"/>
-    <w:rsid w:val="006B2BEC"/>
-  </w:style>
-  <w:style w:type="paragraph" w:customStyle="1" w:styleId="A5481AD88EA342BBAAB11D688719DEDB">
-    <w:name w:val="A5481AD88EA342BBAAB11D688719DEDB"/>
-    <w:rsid w:val="006B2BEC"/>
-  </w:style>
-  <w:style w:type="paragraph" w:customStyle="1" w:styleId="E9193D3C494241F4B256126F24FB602E">
-    <w:name w:val="E9193D3C494241F4B256126F24FB602E"/>
-    <w:rsid w:val="006B2BEC"/>
-  </w:style>
-  <w:style w:type="paragraph" w:customStyle="1" w:styleId="FE6C20A3138E4520815E1903DF6AF182">
-    <w:name w:val="FE6C20A3138E4520815E1903DF6AF182"/>
-    <w:rsid w:val="006B2BEC"/>
-  </w:style>
-  <w:style w:type="paragraph" w:customStyle="1" w:styleId="ED3BE26BA8184CEC9C10011A070D06BA">
-    <w:name w:val="ED3BE26BA8184CEC9C10011A070D06BA"/>
-    <w:rsid w:val="006B2BEC"/>
-  </w:style>
   <w:style w:type="paragraph" w:customStyle="1" w:styleId="838CC16C42024586BD9604CF5BBDF966">
     <w:name w:val="838CC16C42024586BD9604CF5BBDF966"/>
     <w:rsid w:val="006B2BEC"/>
   </w:style>
-  <w:style w:type="paragraph" w:customStyle="1" w:styleId="FABB13D4D8384F839954E76BD25A68A6">
-    <w:name w:val="FABB13D4D8384F839954E76BD25A68A6"/>
-    <w:rsid w:val="006B2BEC"/>
-  </w:style>
-  <w:style w:type="paragraph" w:customStyle="1" w:styleId="D9A40BD86CA043A99F41FFEC09CF32C5">
-    <w:name w:val="D9A40BD86CA043A99F41FFEC09CF32C5"/>
-    <w:rsid w:val="006B2BEC"/>
-  </w:style>
-  <w:style w:type="paragraph" w:customStyle="1" w:styleId="83AB65E9A82B4E5D8F27694A6CD354D0">
-    <w:name w:val="83AB65E9A82B4E5D8F27694A6CD354D0"/>
-    <w:rsid w:val="006B2BEC"/>
-  </w:style>
-  <w:style w:type="paragraph" w:customStyle="1" w:styleId="3DB9FE5FE7F54E5B9E63A4AB2D2CB563">
-    <w:name w:val="3DB9FE5FE7F54E5B9E63A4AB2D2CB563"/>
-    <w:rsid w:val="006B2BEC"/>
-  </w:style>
-  <w:style w:type="paragraph" w:customStyle="1" w:styleId="B1D9E9406473491A93A87EB351F6C63D">
-    <w:name w:val="B1D9E9406473491A93A87EB351F6C63D"/>
-    <w:rsid w:val="006B2BEC"/>
-  </w:style>
-  <w:style w:type="paragraph" w:customStyle="1" w:styleId="90932BDBAD7F481B9690929E9AEE4764">
-    <w:name w:val="90932BDBAD7F481B9690929E9AEE4764"/>
-    <w:rsid w:val="006B2BEC"/>
-  </w:style>
-  <w:style w:type="paragraph" w:customStyle="1" w:styleId="1CF5326CD2EC48F2AE99A1C6C0D9616F">
-    <w:name w:val="1CF5326CD2EC48F2AE99A1C6C0D9616F"/>
-    <w:rsid w:val="006B2BEC"/>
-  </w:style>
-  <w:style w:type="paragraph" w:customStyle="1" w:styleId="34140033D5D441128576A883580191A3">
-    <w:name w:val="34140033D5D441128576A883580191A3"/>
-    <w:rsid w:val="006B2BEC"/>
-  </w:style>
   <w:style w:type="paragraph" w:customStyle="1" w:styleId="D7B1BEEB1BBF4FA39C2E566EBE77B63D">
     <w:name w:val="D7B1BEEB1BBF4FA39C2E566EBE77B63D"/>
-    <w:rsid w:val="006B2BEC"/>
-  </w:style>
-  <w:style w:type="paragraph" w:customStyle="1" w:styleId="BE3FC573D62047DC93C5303917427C68">
-    <w:name w:val="BE3FC573D62047DC93C5303917427C68"/>
     <w:rsid w:val="006B2BEC"/>
   </w:style>
   <w:style w:type="paragraph" w:customStyle="1" w:styleId="FA08B7B9CE384C4D8306F74E7023076E">
@@ -12541,181 +12569,13 @@
     <w:name w:val="6F268A2AE9494E9EAB1CA9C633B27110"/>
     <w:rsid w:val="006B2BEC"/>
   </w:style>
-  <w:style w:type="paragraph" w:customStyle="1" w:styleId="27C958EFB0C6426E91A84912D8C0B385">
-    <w:name w:val="27C958EFB0C6426E91A84912D8C0B385"/>
-    <w:rsid w:val="006B2BEC"/>
-  </w:style>
   <w:style w:type="paragraph" w:customStyle="1" w:styleId="CC8F221877A646C79827F31EEB41643B">
     <w:name w:val="CC8F221877A646C79827F31EEB41643B"/>
-    <w:rsid w:val="006B2BEC"/>
-  </w:style>
-  <w:style w:type="paragraph" w:customStyle="1" w:styleId="D71A5C069AEC48D99A39B38720587E9B">
-    <w:name w:val="D71A5C069AEC48D99A39B38720587E9B"/>
-    <w:rsid w:val="006B2BEC"/>
-  </w:style>
-  <w:style w:type="paragraph" w:customStyle="1" w:styleId="004FE716405A4850A7AE28AF1AD8427E">
-    <w:name w:val="004FE716405A4850A7AE28AF1AD8427E"/>
-    <w:rsid w:val="006B2BEC"/>
-  </w:style>
-  <w:style w:type="paragraph" w:customStyle="1" w:styleId="7352F53BC3FC4BDD92A6419B5E65F3A4">
-    <w:name w:val="7352F53BC3FC4BDD92A6419B5E65F3A4"/>
-    <w:rsid w:val="006B2BEC"/>
-  </w:style>
-  <w:style w:type="paragraph" w:customStyle="1" w:styleId="F93B093E15CE4961A0237ADD67D78BF6">
-    <w:name w:val="F93B093E15CE4961A0237ADD67D78BF6"/>
-    <w:rsid w:val="006B2BEC"/>
-  </w:style>
-  <w:style w:type="paragraph" w:customStyle="1" w:styleId="EDFFB6ACAC5142B1A99C7337BD430EDE">
-    <w:name w:val="EDFFB6ACAC5142B1A99C7337BD430EDE"/>
-    <w:rsid w:val="006B2BEC"/>
-  </w:style>
-  <w:style w:type="paragraph" w:customStyle="1" w:styleId="2C90F8F0E5E84C52B96C6BD6B5333C23">
-    <w:name w:val="2C90F8F0E5E84C52B96C6BD6B5333C23"/>
-    <w:rsid w:val="006B2BEC"/>
-  </w:style>
-  <w:style w:type="paragraph" w:customStyle="1" w:styleId="326315A0FF9845AAAFB42458DF0692AD">
-    <w:name w:val="326315A0FF9845AAAFB42458DF0692AD"/>
-    <w:rsid w:val="006B2BEC"/>
-  </w:style>
-  <w:style w:type="paragraph" w:customStyle="1" w:styleId="30041D552238402D99D96484EC4EC057">
-    <w:name w:val="30041D552238402D99D96484EC4EC057"/>
-    <w:rsid w:val="006B2BEC"/>
-  </w:style>
-  <w:style w:type="paragraph" w:customStyle="1" w:styleId="2162704B764A49029BE1D5E99CFF7699">
-    <w:name w:val="2162704B764A49029BE1D5E99CFF7699"/>
-    <w:rsid w:val="006B2BEC"/>
-  </w:style>
-  <w:style w:type="paragraph" w:customStyle="1" w:styleId="A58AE552BFAA44C8A2BB5468FF092166">
-    <w:name w:val="A58AE552BFAA44C8A2BB5468FF092166"/>
-    <w:rsid w:val="006B2BEC"/>
-  </w:style>
-  <w:style w:type="paragraph" w:customStyle="1" w:styleId="7EB5CDC013B1438CB891036C1466BFAC">
-    <w:name w:val="7EB5CDC013B1438CB891036C1466BFAC"/>
-    <w:rsid w:val="006B2BEC"/>
-  </w:style>
-  <w:style w:type="paragraph" w:customStyle="1" w:styleId="7D3E7EE2C65645F69260CFFA23AC58E6">
-    <w:name w:val="7D3E7EE2C65645F69260CFFA23AC58E6"/>
-    <w:rsid w:val="006B2BEC"/>
-  </w:style>
-  <w:style w:type="paragraph" w:customStyle="1" w:styleId="7EE7DF44F18C430A9C753C486A142779">
-    <w:name w:val="7EE7DF44F18C430A9C753C486A142779"/>
-    <w:rsid w:val="006B2BEC"/>
-  </w:style>
-  <w:style w:type="paragraph" w:customStyle="1" w:styleId="F5EBBD6DD81846D889FCAF16E5477BAC">
-    <w:name w:val="F5EBBD6DD81846D889FCAF16E5477BAC"/>
-    <w:rsid w:val="006B2BEC"/>
-  </w:style>
-  <w:style w:type="paragraph" w:customStyle="1" w:styleId="05C0EEC9E6CE4C31AD35E5C2FA1074ED">
-    <w:name w:val="05C0EEC9E6CE4C31AD35E5C2FA1074ED"/>
-    <w:rsid w:val="006B2BEC"/>
-  </w:style>
-  <w:style w:type="paragraph" w:customStyle="1" w:styleId="C4A6A2D87F4E447C83B7B66EB9A5CC96">
-    <w:name w:val="C4A6A2D87F4E447C83B7B66EB9A5CC96"/>
-    <w:rsid w:val="006B2BEC"/>
-  </w:style>
-  <w:style w:type="paragraph" w:customStyle="1" w:styleId="703E63407C4E4E9D8653B206C04B42C9">
-    <w:name w:val="703E63407C4E4E9D8653B206C04B42C9"/>
-    <w:rsid w:val="006B2BEC"/>
-  </w:style>
-  <w:style w:type="paragraph" w:customStyle="1" w:styleId="CAB4F818A16548F29E455550DAE53D26">
-    <w:name w:val="CAB4F818A16548F29E455550DAE53D26"/>
-    <w:rsid w:val="006B2BEC"/>
-  </w:style>
-  <w:style w:type="paragraph" w:customStyle="1" w:styleId="E95F5700FF554550838025F304D8E71C">
-    <w:name w:val="E95F5700FF554550838025F304D8E71C"/>
-    <w:rsid w:val="006B2BEC"/>
-  </w:style>
-  <w:style w:type="paragraph" w:customStyle="1" w:styleId="BF48357E62F649C8BAEDD215CCA5E24A">
-    <w:name w:val="BF48357E62F649C8BAEDD215CCA5E24A"/>
-    <w:rsid w:val="006B2BEC"/>
-  </w:style>
-  <w:style w:type="paragraph" w:customStyle="1" w:styleId="84EDFBED31244926A9FAF8AD95703122">
-    <w:name w:val="84EDFBED31244926A9FAF8AD95703122"/>
-    <w:rsid w:val="006B2BEC"/>
-  </w:style>
-  <w:style w:type="paragraph" w:customStyle="1" w:styleId="89615477B87448E1BEF4DACB4AB62639">
-    <w:name w:val="89615477B87448E1BEF4DACB4AB62639"/>
-    <w:rsid w:val="006B2BEC"/>
-  </w:style>
-  <w:style w:type="paragraph" w:customStyle="1" w:styleId="470DF6BD46634E9EBA6683714B6326D7">
-    <w:name w:val="470DF6BD46634E9EBA6683714B6326D7"/>
-    <w:rsid w:val="006B2BEC"/>
-  </w:style>
-  <w:style w:type="paragraph" w:customStyle="1" w:styleId="E7FA0DBE469C4D9EB266F74B1E214A49">
-    <w:name w:val="E7FA0DBE469C4D9EB266F74B1E214A49"/>
-    <w:rsid w:val="006B2BEC"/>
-  </w:style>
-  <w:style w:type="paragraph" w:customStyle="1" w:styleId="8084F23DC5F34C8898741CAE354EFEB5">
-    <w:name w:val="8084F23DC5F34C8898741CAE354EFEB5"/>
-    <w:rsid w:val="006B2BEC"/>
-  </w:style>
-  <w:style w:type="paragraph" w:customStyle="1" w:styleId="5F33FE4B820C473A947913DADD725B01">
-    <w:name w:val="5F33FE4B820C473A947913DADD725B01"/>
     <w:rsid w:val="006B2BEC"/>
   </w:style>
   <w:style w:type="paragraph" w:customStyle="1" w:styleId="BE7D7187BC8576488A5FAA95B63E5CBE">
     <w:name w:val="BE7D7187BC8576488A5FAA95B63E5CBE"/>
     <w:rsid w:val="00F8539E"/>
-    <w:pPr>
-      <w:spacing w:line="278" w:lineRule="auto"/>
-    </w:pPr>
-    <w:rPr>
-      <w:sz w:val="24"/>
-      <w:szCs w:val="24"/>
-      <w:lang w:eastAsia="en-GB"/>
-    </w:rPr>
-  </w:style>
-  <w:style w:type="paragraph" w:customStyle="1" w:styleId="3C31E1E7B705814DB7B784E04D6A6FBD">
-    <w:name w:val="3C31E1E7B705814DB7B784E04D6A6FBD"/>
-    <w:rsid w:val="00F8539E"/>
-    <w:pPr>
-      <w:spacing w:line="278" w:lineRule="auto"/>
-    </w:pPr>
-    <w:rPr>
-      <w:sz w:val="24"/>
-      <w:szCs w:val="24"/>
-      <w:lang w:eastAsia="en-GB"/>
-    </w:rPr>
-  </w:style>
-  <w:style w:type="paragraph" w:customStyle="1" w:styleId="F101526EF9918747B35F9A4B77BD0354">
-    <w:name w:val="F101526EF9918747B35F9A4B77BD0354"/>
-    <w:rsid w:val="00F8539E"/>
-    <w:pPr>
-      <w:spacing w:line="278" w:lineRule="auto"/>
-    </w:pPr>
-    <w:rPr>
-      <w:sz w:val="24"/>
-      <w:szCs w:val="24"/>
-      <w:lang w:eastAsia="en-GB"/>
-    </w:rPr>
-  </w:style>
-  <w:style w:type="paragraph" w:customStyle="1" w:styleId="1E0B9D1ECF60AF4D8C1D20084F39D20F">
-    <w:name w:val="1E0B9D1ECF60AF4D8C1D20084F39D20F"/>
-    <w:rsid w:val="00A04483"/>
-    <w:pPr>
-      <w:spacing w:line="278" w:lineRule="auto"/>
-    </w:pPr>
-    <w:rPr>
-      <w:sz w:val="24"/>
-      <w:szCs w:val="24"/>
-      <w:lang w:eastAsia="en-GB"/>
-    </w:rPr>
-  </w:style>
-  <w:style w:type="paragraph" w:customStyle="1" w:styleId="247B8BA6FBB22343882894F5AB30CAEA">
-    <w:name w:val="247B8BA6FBB22343882894F5AB30CAEA"/>
-    <w:rsid w:val="00E87F32"/>
-    <w:pPr>
-      <w:spacing w:line="278" w:lineRule="auto"/>
-    </w:pPr>
-    <w:rPr>
-      <w:sz w:val="24"/>
-      <w:szCs w:val="24"/>
-      <w:lang w:eastAsia="en-GB"/>
-    </w:rPr>
-  </w:style>
-  <w:style w:type="paragraph" w:customStyle="1" w:styleId="79C846C2B349264D8166A41AF53640EC">
-    <w:name w:val="79C846C2B349264D8166A41AF53640EC"/>
-    <w:rsid w:val="00055A68"/>
     <w:pPr>
       <w:spacing w:line="278" w:lineRule="auto"/>
     </w:pPr>
@@ -12737,44 +12597,8 @@
       <w:lang w:eastAsia="en-GB"/>
     </w:rPr>
   </w:style>
-  <w:style w:type="paragraph" w:customStyle="1" w:styleId="53E5790ED3B284478043A51263E17EA0">
-    <w:name w:val="53E5790ED3B284478043A51263E17EA0"/>
-    <w:rsid w:val="00055A68"/>
-    <w:pPr>
-      <w:spacing w:line="278" w:lineRule="auto"/>
-    </w:pPr>
-    <w:rPr>
-      <w:sz w:val="24"/>
-      <w:szCs w:val="24"/>
-      <w:lang w:eastAsia="en-GB"/>
-    </w:rPr>
-  </w:style>
   <w:style w:type="paragraph" w:customStyle="1" w:styleId="A1ED76BFC721174F9BE94689CEE00899">
     <w:name w:val="A1ED76BFC721174F9BE94689CEE00899"/>
-    <w:rsid w:val="00055A68"/>
-    <w:pPr>
-      <w:spacing w:line="278" w:lineRule="auto"/>
-    </w:pPr>
-    <w:rPr>
-      <w:sz w:val="24"/>
-      <w:szCs w:val="24"/>
-      <w:lang w:eastAsia="en-GB"/>
-    </w:rPr>
-  </w:style>
-  <w:style w:type="paragraph" w:customStyle="1" w:styleId="BF025AD0BA5F3F4F814C88F7964E874D">
-    <w:name w:val="BF025AD0BA5F3F4F814C88F7964E874D"/>
-    <w:rsid w:val="00055A68"/>
-    <w:pPr>
-      <w:spacing w:line="278" w:lineRule="auto"/>
-    </w:pPr>
-    <w:rPr>
-      <w:sz w:val="24"/>
-      <w:szCs w:val="24"/>
-      <w:lang w:eastAsia="en-GB"/>
-    </w:rPr>
-  </w:style>
-  <w:style w:type="paragraph" w:customStyle="1" w:styleId="53E42410F41B994284B46F90D9653EDE">
-    <w:name w:val="53E42410F41B994284B46F90D9653EDE"/>
     <w:rsid w:val="00055A68"/>
     <w:pPr>
       <w:spacing w:line="278" w:lineRule="auto"/>
@@ -12953,18 +12777,6 @@
       <w:lang w:val="en-GB" w:eastAsia="en-GB"/>
     </w:rPr>
   </w:style>
-  <w:style w:type="paragraph" w:customStyle="1" w:styleId="1ADD53F7EF274A71A1F0AB04D875816D">
-    <w:name w:val="1ADD53F7EF274A71A1F0AB04D875816D"/>
-    <w:rsid w:val="00693ED9"/>
-    <w:pPr>
-      <w:spacing w:line="278" w:lineRule="auto"/>
-    </w:pPr>
-    <w:rPr>
-      <w:sz w:val="24"/>
-      <w:szCs w:val="24"/>
-      <w:lang w:val="en-GB" w:eastAsia="en-GB"/>
-    </w:rPr>
-  </w:style>
   <w:style w:type="paragraph" w:customStyle="1" w:styleId="CA33FEBE3B694AE6B23A65288A5C72DC">
     <w:name w:val="CA33FEBE3B694AE6B23A65288A5C72DC"/>
     <w:rsid w:val="00693ED9"/>
@@ -13027,18 +12839,6 @@
   </w:style>
   <w:style w:type="paragraph" w:customStyle="1" w:styleId="21C20224371747F8A72E6D82C6CEBE34">
     <w:name w:val="21C20224371747F8A72E6D82C6CEBE34"/>
-    <w:rsid w:val="00693ED9"/>
-    <w:pPr>
-      <w:spacing w:line="278" w:lineRule="auto"/>
-    </w:pPr>
-    <w:rPr>
-      <w:sz w:val="24"/>
-      <w:szCs w:val="24"/>
-      <w:lang w:val="en-GB" w:eastAsia="en-GB"/>
-    </w:rPr>
-  </w:style>
-  <w:style w:type="paragraph" w:customStyle="1" w:styleId="058036CFCDC84C8AAA7875E70F2DFA2B">
-    <w:name w:val="058036CFCDC84C8AAA7875E70F2DFA2B"/>
     <w:rsid w:val="00693ED9"/>
     <w:pPr>
       <w:spacing w:line="278" w:lineRule="auto"/>
@@ -13169,64 +12969,6 @@
       <w:lang w:val="en-GB" w:eastAsia="en-GB"/>
     </w:rPr>
   </w:style>
-  <w:style w:type="paragraph" w:customStyle="1" w:styleId="03094C99EAD64424BBD0B975D91775A6">
-    <w:name w:val="03094C99EAD64424BBD0B975D91775A6"/>
-    <w:rsid w:val="00185460"/>
-    <w:pPr>
-      <w:spacing w:line="278" w:lineRule="auto"/>
-    </w:pPr>
-    <w:rPr>
-      <w:sz w:val="24"/>
-      <w:szCs w:val="24"/>
-      <w:lang w:val="en-GB" w:eastAsia="en-GB"/>
-    </w:rPr>
-  </w:style>
-  <w:style w:type="paragraph" w:customStyle="1" w:styleId="F725B425682E4AE2BFA3F79F53A4B53A">
-    <w:name w:val="F725B425682E4AE2BFA3F79F53A4B53A"/>
-    <w:rsid w:val="00185460"/>
-    <w:pPr>
-      <w:spacing w:line="278" w:lineRule="auto"/>
-    </w:pPr>
-    <w:rPr>
-      <w:sz w:val="24"/>
-      <w:szCs w:val="24"/>
-      <w:lang w:val="en-GB" w:eastAsia="en-GB"/>
-    </w:rPr>
-  </w:style>
-  <w:style w:type="paragraph" w:customStyle="1" w:styleId="E7DB24930BC64AFFB48F5BC046E3A08C">
-    <w:name w:val="E7DB24930BC64AFFB48F5BC046E3A08C"/>
-    <w:rsid w:val="00185460"/>
-    <w:pPr>
-      <w:spacing w:line="278" w:lineRule="auto"/>
-    </w:pPr>
-    <w:rPr>
-      <w:sz w:val="24"/>
-      <w:szCs w:val="24"/>
-      <w:lang w:val="en-GB" w:eastAsia="en-GB"/>
-    </w:rPr>
-  </w:style>
-  <w:style w:type="paragraph" w:customStyle="1" w:styleId="E14C06522D7242F5B4FFB1A0828902B8">
-    <w:name w:val="E14C06522D7242F5B4FFB1A0828902B8"/>
-    <w:rsid w:val="0082287A"/>
-    <w:pPr>
-      <w:spacing w:line="278" w:lineRule="auto"/>
-    </w:pPr>
-    <w:rPr>
-      <w:sz w:val="24"/>
-      <w:szCs w:val="24"/>
-    </w:rPr>
-  </w:style>
-  <w:style w:type="paragraph" w:customStyle="1" w:styleId="F2926F6DE473411EB4F565D9569E1A79">
-    <w:name w:val="F2926F6DE473411EB4F565D9569E1A79"/>
-    <w:rsid w:val="0082287A"/>
-    <w:pPr>
-      <w:spacing w:line="278" w:lineRule="auto"/>
-    </w:pPr>
-    <w:rPr>
-      <w:sz w:val="24"/>
-      <w:szCs w:val="24"/>
-    </w:rPr>
-  </w:style>
   <w:style w:type="paragraph" w:customStyle="1" w:styleId="385E2343A1EC4681866D36B9AEB7F117">
     <w:name w:val="385E2343A1EC4681866D36B9AEB7F117"/>
     <w:rsid w:val="004B6C76"/>
@@ -13251,26 +12993,6 @@
       <w:lang w:val="en-GB" w:eastAsia="en-GB"/>
     </w:rPr>
   </w:style>
-  <w:style w:type="paragraph" w:customStyle="1" w:styleId="916F9C1403674EACA05EBD5543810384">
-    <w:name w:val="916F9C1403674EACA05EBD5543810384"/>
-    <w:pPr>
-      <w:spacing w:line="278" w:lineRule="auto"/>
-    </w:pPr>
-    <w:rPr>
-      <w:sz w:val="24"/>
-      <w:szCs w:val="24"/>
-    </w:rPr>
-  </w:style>
-  <w:style w:type="paragraph" w:customStyle="1" w:styleId="DE8255F3375C478E87E860BB773DFF8B">
-    <w:name w:val="DE8255F3375C478E87E860BB773DFF8B"/>
-    <w:pPr>
-      <w:spacing w:line="278" w:lineRule="auto"/>
-    </w:pPr>
-    <w:rPr>
-      <w:sz w:val="24"/>
-      <w:szCs w:val="24"/>
-    </w:rPr>
-  </w:style>
   <w:style w:type="paragraph" w:customStyle="1" w:styleId="41AE472322F547DCAE7777F952241B33">
     <w:name w:val="41AE472322F547DCAE7777F952241B33"/>
     <w:pPr>
@@ -13281,48 +13003,8 @@
       <w:szCs w:val="24"/>
     </w:rPr>
   </w:style>
-  <w:style w:type="paragraph" w:customStyle="1" w:styleId="AD8CBA600FBC4B34BBF7A049D6560A92">
-    <w:name w:val="AD8CBA600FBC4B34BBF7A049D6560A92"/>
-    <w:pPr>
-      <w:spacing w:line="278" w:lineRule="auto"/>
-    </w:pPr>
-    <w:rPr>
-      <w:sz w:val="24"/>
-      <w:szCs w:val="24"/>
-    </w:rPr>
-  </w:style>
   <w:style w:type="paragraph" w:customStyle="1" w:styleId="FBE8CCEDE33F42D19494F8E64DCF9918">
     <w:name w:val="FBE8CCEDE33F42D19494F8E64DCF9918"/>
-    <w:pPr>
-      <w:spacing w:line="278" w:lineRule="auto"/>
-    </w:pPr>
-    <w:rPr>
-      <w:sz w:val="24"/>
-      <w:szCs w:val="24"/>
-    </w:rPr>
-  </w:style>
-  <w:style w:type="paragraph" w:customStyle="1" w:styleId="0239FFD89F8747D892E8D8D824753AAD">
-    <w:name w:val="0239FFD89F8747D892E8D8D824753AAD"/>
-    <w:pPr>
-      <w:spacing w:line="278" w:lineRule="auto"/>
-    </w:pPr>
-    <w:rPr>
-      <w:sz w:val="24"/>
-      <w:szCs w:val="24"/>
-    </w:rPr>
-  </w:style>
-  <w:style w:type="paragraph" w:customStyle="1" w:styleId="1FAF5CA780E34CACAA29C8C33A855C29">
-    <w:name w:val="1FAF5CA780E34CACAA29C8C33A855C29"/>
-    <w:pPr>
-      <w:spacing w:line="278" w:lineRule="auto"/>
-    </w:pPr>
-    <w:rPr>
-      <w:sz w:val="24"/>
-      <w:szCs w:val="24"/>
-    </w:rPr>
-  </w:style>
-  <w:style w:type="paragraph" w:customStyle="1" w:styleId="63BBE0EE9A5148F4A5E44588677664A7">
-    <w:name w:val="63BBE0EE9A5148F4A5E44588677664A7"/>
     <w:pPr>
       <w:spacing w:line="278" w:lineRule="auto"/>
     </w:pPr>
@@ -13361,16 +13043,6 @@
       <w:szCs w:val="24"/>
     </w:rPr>
   </w:style>
-  <w:style w:type="paragraph" w:customStyle="1" w:styleId="1F333B33213C489FAE26821856EFE392">
-    <w:name w:val="1F333B33213C489FAE26821856EFE392"/>
-    <w:pPr>
-      <w:spacing w:line="278" w:lineRule="auto"/>
-    </w:pPr>
-    <w:rPr>
-      <w:sz w:val="24"/>
-      <w:szCs w:val="24"/>
-    </w:rPr>
-  </w:style>
   <w:style w:type="paragraph" w:customStyle="1" w:styleId="06B4B897588B480ABA98658DCC09C73B">
     <w:name w:val="06B4B897588B480ABA98658DCC09C73B"/>
     <w:pPr>
@@ -13401,16 +13073,6 @@
       <w:szCs w:val="24"/>
     </w:rPr>
   </w:style>
-  <w:style w:type="paragraph" w:customStyle="1" w:styleId="1780003040654621BFF6D32C64651E6F">
-    <w:name w:val="1780003040654621BFF6D32C64651E6F"/>
-    <w:pPr>
-      <w:spacing w:line="278" w:lineRule="auto"/>
-    </w:pPr>
-    <w:rPr>
-      <w:sz w:val="24"/>
-      <w:szCs w:val="24"/>
-    </w:rPr>
-  </w:style>
   <w:style w:type="paragraph" w:customStyle="1" w:styleId="E43C11835B9B45BBBC75370EC9A3BB2F">
     <w:name w:val="E43C11835B9B45BBBC75370EC9A3BB2F"/>
     <w:pPr>
@@ -13433,37 +13095,6 @@
   </w:style>
   <w:style w:type="paragraph" w:customStyle="1" w:styleId="461FA82E6AB64C8CA817170233752B50">
     <w:name w:val="461FA82E6AB64C8CA817170233752B50"/>
-    <w:pPr>
-      <w:spacing w:line="278" w:lineRule="auto"/>
-    </w:pPr>
-    <w:rPr>
-      <w:sz w:val="24"/>
-      <w:szCs w:val="24"/>
-    </w:rPr>
-  </w:style>
-  <w:style w:type="paragraph" w:customStyle="1" w:styleId="0CE64F09ECE64C628EB406743CB8B4F3">
-    <w:name w:val="0CE64F09ECE64C628EB406743CB8B4F3"/>
-    <w:pPr>
-      <w:spacing w:line="278" w:lineRule="auto"/>
-    </w:pPr>
-    <w:rPr>
-      <w:sz w:val="24"/>
-      <w:szCs w:val="24"/>
-    </w:rPr>
-  </w:style>
-  <w:style w:type="paragraph" w:customStyle="1" w:styleId="8CD478322F30428CADBDF7B161BAE552">
-    <w:name w:val="8CD478322F30428CADBDF7B161BAE552"/>
-    <w:pPr>
-      <w:spacing w:line="278" w:lineRule="auto"/>
-    </w:pPr>
-    <w:rPr>
-      <w:sz w:val="24"/>
-      <w:szCs w:val="24"/>
-    </w:rPr>
-  </w:style>
-  <w:style w:type="paragraph" w:customStyle="1" w:styleId="A10BE8C327F9410FA3DA86779429E49D">
-    <w:name w:val="A10BE8C327F9410FA3DA86779429E49D"/>
-    <w:rsid w:val="00666BDC"/>
     <w:pPr>
       <w:spacing w:line="278" w:lineRule="auto"/>
     </w:pPr>
@@ -13866,10 +13497,6 @@
 </file>
 
 <file path=customXml/item1.xml><?xml version="1.0" encoding="utf-8"?>
-<b:Sources xmlns:b="http://schemas.openxmlformats.org/officeDocument/2006/bibliography" xmlns="http://schemas.openxmlformats.org/officeDocument/2006/bibliography" SelectedStyle="\APASixthEditionOfficeOnline.xsl" StyleName="APA" Version="6"/>
-</file>
-
-<file path=customXml/item2.xml><?xml version="1.0" encoding="utf-8"?>
 <?mso-contentType ?>
 <FormTemplates xmlns="http://schemas.microsoft.com/sharepoint/v3/contenttype/forms">
   <Display>DocumentLibraryForm</Display>
@@ -13878,13 +13505,11 @@
 </FormTemplates>
 </file>
 
-<file path=customXml/item3.xml><?xml version="1.0" encoding="utf-8"?>
-<p:properties xmlns:p="http://schemas.microsoft.com/office/2006/metadata/properties" xmlns:xsi="http://www.w3.org/2001/XMLSchema-instance" xmlns:pc="http://schemas.microsoft.com/office/infopath/2007/PartnerControls">
-  <documentManagement/>
-</p:properties>
+<file path=customXml/item2.xml><?xml version="1.0" encoding="utf-8"?>
+<b:Sources xmlns:b="http://schemas.openxmlformats.org/officeDocument/2006/bibliography" xmlns="http://schemas.openxmlformats.org/officeDocument/2006/bibliography" SelectedStyle="\APASixthEditionOfficeOnline.xsl" StyleName="APA" Version="6"/>
 </file>
 
-<file path=customXml/item4.xml><?xml version="1.0" encoding="utf-8"?>
+<file path=customXml/item3.xml><?xml version="1.0" encoding="utf-8"?>
 <ct:contentTypeSchema xmlns:ct="http://schemas.microsoft.com/office/2006/metadata/contentType" xmlns:ma="http://schemas.microsoft.com/office/2006/metadata/properties/metaAttributes" ct:_="" ma:_="" ma:contentTypeName="Documento" ma:contentTypeID="0x010100807EE65815B1654E8D71D32D42B3430C" ma:contentTypeVersion="7" ma:contentTypeDescription="Crear nuevo documento." ma:contentTypeScope="" ma:versionID="d2c3f39ca5387c3ed36cee44e5068320">
   <xsd:schema xmlns:xsd="http://www.w3.org/2001/XMLSchema" xmlns:xs="http://www.w3.org/2001/XMLSchema" xmlns:p="http://schemas.microsoft.com/office/2006/metadata/properties" xmlns:ns2="55e073d5-3dad-4a83-8e11-f5772acce6dc" targetNamespace="http://schemas.microsoft.com/office/2006/metadata/properties" ma:root="true" ma:fieldsID="bdd5d0fcecdbdd5c8dfd2de7ba590c02" ns2:_="">
     <xsd:import namespace="55e073d5-3dad-4a83-8e11-f5772acce6dc"/>
@@ -14046,7 +13671,21 @@
 </ct:contentTypeSchema>
 </file>
 
+<file path=customXml/item4.xml><?xml version="1.0" encoding="utf-8"?>
+<p:properties xmlns:p="http://schemas.microsoft.com/office/2006/metadata/properties" xmlns:xsi="http://www.w3.org/2001/XMLSchema-instance" xmlns:pc="http://schemas.microsoft.com/office/infopath/2007/PartnerControls">
+  <documentManagement/>
+</p:properties>
+</file>
+
 <file path=customXml/itemProps1.xml><?xml version="1.0" encoding="utf-8"?>
+<ds:datastoreItem xmlns:ds="http://schemas.openxmlformats.org/officeDocument/2006/customXml" ds:itemID="{78EB6D37-5EDD-401E-A3B3-29742D5C1488}">
+  <ds:schemaRefs>
+    <ds:schemaRef ds:uri="http://schemas.microsoft.com/sharepoint/v3/contenttype/forms"/>
+  </ds:schemaRefs>
+</ds:datastoreItem>
+</file>
+
+<file path=customXml/itemProps2.xml><?xml version="1.0" encoding="utf-8"?>
 <ds:datastoreItem xmlns:ds="http://schemas.openxmlformats.org/officeDocument/2006/customXml" ds:itemID="{DACBA2D3-B54D-4E9B-B06E-39CB1345C0EE}">
   <ds:schemaRefs>
     <ds:schemaRef ds:uri="http://schemas.openxmlformats.org/officeDocument/2006/bibliography"/>
@@ -14054,24 +13693,7 @@
 </ds:datastoreItem>
 </file>
 
-<file path=customXml/itemProps2.xml><?xml version="1.0" encoding="utf-8"?>
-<ds:datastoreItem xmlns:ds="http://schemas.openxmlformats.org/officeDocument/2006/customXml" ds:itemID="{78EB6D37-5EDD-401E-A3B3-29742D5C1488}">
-  <ds:schemaRefs>
-    <ds:schemaRef ds:uri="http://schemas.microsoft.com/sharepoint/v3/contenttype/forms"/>
-  </ds:schemaRefs>
-</ds:datastoreItem>
-</file>
-
 <file path=customXml/itemProps3.xml><?xml version="1.0" encoding="utf-8"?>
-<ds:datastoreItem xmlns:ds="http://schemas.openxmlformats.org/officeDocument/2006/customXml" ds:itemID="{24015C34-EDD6-426D-800D-5179E65C2A93}">
-  <ds:schemaRefs>
-    <ds:schemaRef ds:uri="http://schemas.microsoft.com/office/2006/metadata/properties"/>
-    <ds:schemaRef ds:uri="http://schemas.microsoft.com/office/infopath/2007/PartnerControls"/>
-  </ds:schemaRefs>
-</ds:datastoreItem>
-</file>
-
-<file path=customXml/itemProps4.xml><?xml version="1.0" encoding="utf-8"?>
 <ds:datastoreItem xmlns:ds="http://schemas.openxmlformats.org/officeDocument/2006/customXml" ds:itemID="{F4AFDC45-0F9E-4486-BCE0-28103C41EB0F}">
   <ds:schemaRefs>
     <ds:schemaRef ds:uri="http://schemas.microsoft.com/office/2006/metadata/contentType"/>
@@ -14087,4 +13709,13 @@
     <ds:schemaRef ds:uri="http://schemas.microsoft.com/internal/obd"/>
   </ds:schemaRefs>
 </ds:datastoreItem>
+</file>
+
+<file path=customXml/itemProps4.xml><?xml version="1.0" encoding="utf-8"?>
+<ds:datastoreItem xmlns:ds="http://schemas.openxmlformats.org/officeDocument/2006/customXml" ds:itemID="{24015C34-EDD6-426D-800D-5179E65C2A93}">
+  <ds:schemaRefs>
+    <ds:schemaRef ds:uri="http://schemas.microsoft.com/office/2006/metadata/properties"/>
+    <ds:schemaRef ds:uri="http://schemas.microsoft.com/office/infopath/2007/PartnerControls"/>
+  </ds:schemaRefs>
+</ds:datastoreItem>
 </file>
</xml_diff>